<commit_message>
types of error mentioned
</commit_message>
<xml_diff>
--- a/New Microsoft Word Document.docx
+++ b/New Microsoft Word Document.docx
@@ -142,6 +142,76 @@
           <w:bCs/>
         </w:rPr>
       </w:pPr>
+      <w:r>
+        <w:rPr>
+          <w:b/>
+          <w:bCs/>
+        </w:rPr>
+        <w:lastRenderedPageBreak/>
+        <w:t>Types of error that may face in node application:</w:t>
+      </w:r>
+    </w:p>
+    <w:p>
+      <w:pPr>
+        <w:rPr>
+          <w:noProof/>
+        </w:rPr>
+      </w:pPr>
+    </w:p>
+    <w:p>
+      <w:pPr>
+        <w:rPr>
+          <w:b/>
+          <w:bCs/>
+        </w:rPr>
+      </w:pPr>
+      <w:r>
+        <w:rPr>
+          <w:noProof/>
+        </w:rPr>
+        <w:drawing>
+          <wp:inline distT="0" distB="0" distL="0" distR="0" wp14:anchorId="777F07CA" wp14:editId="1BEAFACA">
+            <wp:extent cx="5943600" cy="3194050"/>
+            <wp:effectExtent l="0" t="0" r="0" b="6350"/>
+            <wp:docPr id="38612205" name="Picture 1"/>
+            <wp:cNvGraphicFramePr>
+              <a:graphicFrameLocks xmlns:a="http://schemas.openxmlformats.org/drawingml/2006/main" noChangeAspect="1"/>
+            </wp:cNvGraphicFramePr>
+            <a:graphic xmlns:a="http://schemas.openxmlformats.org/drawingml/2006/main">
+              <a:graphicData uri="http://schemas.openxmlformats.org/drawingml/2006/picture">
+                <pic:pic xmlns:pic="http://schemas.openxmlformats.org/drawingml/2006/picture">
+                  <pic:nvPicPr>
+                    <pic:cNvPr id="38612205" name=""/>
+                    <pic:cNvPicPr/>
+                  </pic:nvPicPr>
+                  <pic:blipFill rotWithShape="1">
+                    <a:blip r:embed="rId6"/>
+                    <a:srcRect b="4463"/>
+                    <a:stretch/>
+                  </pic:blipFill>
+                  <pic:spPr bwMode="auto">
+                    <a:xfrm>
+                      <a:off x="0" y="0"/>
+                      <a:ext cx="5943600" cy="3194050"/>
+                    </a:xfrm>
+                    <a:prstGeom prst="rect">
+                      <a:avLst/>
+                    </a:prstGeom>
+                    <a:ln>
+                      <a:noFill/>
+                    </a:ln>
+                    <a:extLst>
+                      <a:ext uri="{53640926-AAD7-44D8-BBD7-CCE9431645EC}">
+                        <a14:shadowObscured xmlns:a14="http://schemas.microsoft.com/office/drawing/2010/main"/>
+                      </a:ext>
+                    </a:extLst>
+                  </pic:spPr>
+                </pic:pic>
+              </a:graphicData>
+            </a:graphic>
+          </wp:inline>
+        </w:drawing>
+      </w:r>
     </w:p>
     <w:sectPr>
       <w:pgSz w:w="12240" w:h="15840"/>

</xml_diff>